<commit_message>
Implementación Módulo de Ventas
</commit_message>
<xml_diff>
--- a/docs/Flujo Venta.docx
+++ b/docs/Flujo Venta.docx
@@ -478,227 +478,250 @@
           <w:numId w:val="1"/>
         </w:numPr>
         <w:rPr>
-          <w:lang w:val="en-US"/>
-        </w:rPr>
-      </w:pPr>
+          <w:highlight w:val="yellow"/>
+          <w:lang w:val="en-US"/>
+        </w:rPr>
+      </w:pPr>
+      <w:proofErr w:type="spellStart"/>
+      <w:r>
+        <w:rPr>
+          <w:highlight w:val="yellow"/>
+          <w:lang w:val="en-US"/>
+        </w:rPr>
+        <w:t>Calcular</w:t>
+      </w:r>
+      <w:proofErr w:type="spellEnd"/>
+      <w:r>
+        <w:rPr>
+          <w:highlight w:val="yellow"/>
+          <w:lang w:val="en-US"/>
+        </w:rPr>
+        <w:t xml:space="preserve"> Subtotal</w:t>
+      </w:r>
+    </w:p>
+    <w:p>
+      <w:pPr>
+        <w:pStyle w:val="Prrafodelista"/>
+        <w:numPr>
+          <w:ilvl w:val="0"/>
+          <w:numId w:val="1"/>
+        </w:numPr>
+        <w:rPr>
+          <w:highlight w:val="yellow"/>
+          <w:lang w:val="en-US"/>
+        </w:rPr>
+      </w:pPr>
+      <w:proofErr w:type="spellStart"/>
+      <w:r>
+        <w:rPr>
+          <w:highlight w:val="yellow"/>
+          <w:lang w:val="en-US"/>
+        </w:rPr>
+        <w:t>Calcular</w:t>
+      </w:r>
+      <w:proofErr w:type="spellEnd"/>
+      <w:r>
+        <w:rPr>
+          <w:highlight w:val="yellow"/>
+          <w:lang w:val="en-US"/>
+        </w:rPr>
+        <w:t xml:space="preserve"> IGV</w:t>
+      </w:r>
+    </w:p>
+    <w:p>
+      <w:pPr>
+        <w:pStyle w:val="Prrafodelista"/>
+        <w:numPr>
+          <w:ilvl w:val="0"/>
+          <w:numId w:val="1"/>
+        </w:numPr>
+        <w:rPr>
+          <w:highlight w:val="yellow"/>
+          <w:lang w:val="en-US"/>
+        </w:rPr>
+      </w:pPr>
+      <w:proofErr w:type="spellStart"/>
+      <w:r>
+        <w:rPr>
+          <w:highlight w:val="yellow"/>
+          <w:lang w:val="en-US"/>
+        </w:rPr>
+        <w:t>Enviar</w:t>
+      </w:r>
+      <w:proofErr w:type="spellEnd"/>
+      <w:r>
+        <w:rPr>
+          <w:highlight w:val="yellow"/>
+          <w:lang w:val="en-US"/>
+        </w:rPr>
+        <w:t xml:space="preserve"> Total</w:t>
+      </w:r>
+    </w:p>
+    <w:p>
+      <w:pPr>
+        <w:rPr>
+          <w:lang w:val="en-US"/>
+        </w:rPr>
+      </w:pPr>
+      <w:r>
+        <w:rPr>
+          <w:lang w:val="en-US"/>
+        </w:rPr>
+        <w:t>SALE_SESSIONS</w:t>
+      </w:r>
+    </w:p>
+    <w:p>
+      <w:pPr>
+        <w:pStyle w:val="Prrafodelista"/>
+        <w:numPr>
+          <w:ilvl w:val="0"/>
+          <w:numId w:val="1"/>
+        </w:numPr>
+        <w:rPr>
+          <w:highlight w:val="yellow"/>
+          <w:lang w:val="en-US"/>
+        </w:rPr>
+      </w:pPr>
+      <w:proofErr w:type="spellStart"/>
+      <w:r>
+        <w:rPr>
+          <w:highlight w:val="yellow"/>
+          <w:lang w:val="en-US"/>
+        </w:rPr>
+        <w:t>Recuperar</w:t>
+      </w:r>
+      <w:proofErr w:type="spellEnd"/>
+      <w:r>
+        <w:rPr>
+          <w:highlight w:val="yellow"/>
+          <w:lang w:val="en-US"/>
+        </w:rPr>
+        <w:t xml:space="preserve"> </w:t>
+      </w:r>
+      <w:proofErr w:type="spellStart"/>
+      <w:r>
+        <w:rPr>
+          <w:highlight w:val="yellow"/>
+          <w:lang w:val="en-US"/>
+        </w:rPr>
+        <w:t>sesion</w:t>
+      </w:r>
+      <w:proofErr w:type="spellEnd"/>
+      <w:r>
+        <w:rPr>
+          <w:highlight w:val="yellow"/>
+          <w:lang w:val="en-US"/>
+        </w:rPr>
+        <w:t xml:space="preserve"> del </w:t>
+      </w:r>
+      <w:proofErr w:type="spellStart"/>
+      <w:r>
+        <w:rPr>
+          <w:highlight w:val="yellow"/>
+          <w:lang w:val="en-US"/>
+        </w:rPr>
+        <w:t>usuario</w:t>
+      </w:r>
+      <w:proofErr w:type="spellEnd"/>
+      <w:r>
+        <w:rPr>
+          <w:highlight w:val="yellow"/>
+          <w:lang w:val="en-US"/>
+        </w:rPr>
+        <w:t xml:space="preserve"> </w:t>
+      </w:r>
+    </w:p>
+    <w:p>
+      <w:pPr>
+        <w:pStyle w:val="Prrafodelista"/>
+        <w:numPr>
+          <w:ilvl w:val="0"/>
+          <w:numId w:val="1"/>
+        </w:numPr>
+        <w:rPr>
+          <w:highlight w:val="yellow"/>
+          <w:lang w:val="en-US"/>
+        </w:rPr>
+      </w:pPr>
+      <w:proofErr w:type="spellStart"/>
+      <w:r>
+        <w:rPr>
+          <w:highlight w:val="yellow"/>
+          <w:lang w:val="en-US"/>
+        </w:rPr>
+        <w:t>Ingresos</w:t>
+      </w:r>
+      <w:proofErr w:type="spellEnd"/>
+      <w:r>
+        <w:rPr>
+          <w:highlight w:val="yellow"/>
+          <w:lang w:val="en-US"/>
+        </w:rPr>
+        <w:t xml:space="preserve"> += Total </w:t>
+      </w:r>
+      <w:proofErr w:type="spellStart"/>
+      <w:r>
+        <w:rPr>
+          <w:highlight w:val="yellow"/>
+          <w:lang w:val="en-US"/>
+        </w:rPr>
+        <w:t>enviado</w:t>
+      </w:r>
+      <w:proofErr w:type="spellEnd"/>
+      <w:r>
+        <w:rPr>
+          <w:highlight w:val="yellow"/>
+          <w:lang w:val="en-US"/>
+        </w:rPr>
+        <w:t xml:space="preserve"> </w:t>
+      </w:r>
+    </w:p>
+    <w:p>
+      <w:pPr>
+        <w:pStyle w:val="Prrafodelista"/>
+        <w:numPr>
+          <w:ilvl w:val="0"/>
+          <w:numId w:val="1"/>
+        </w:numPr>
+        <w:rPr>
+          <w:highlight w:val="yellow"/>
+          <w:lang w:val="en-US"/>
+        </w:rPr>
+      </w:pPr>
+      <w:proofErr w:type="spellStart"/>
+      <w:r>
+        <w:rPr>
+          <w:highlight w:val="yellow"/>
+          <w:lang w:val="en-US"/>
+        </w:rPr>
+        <w:t>Calcular</w:t>
+      </w:r>
+      <w:proofErr w:type="spellEnd"/>
+      <w:r>
+        <w:rPr>
+          <w:highlight w:val="yellow"/>
+          <w:lang w:val="en-US"/>
+        </w:rPr>
+        <w:t xml:space="preserve"> </w:t>
+      </w:r>
+      <w:proofErr w:type="spellStart"/>
+      <w:r>
+        <w:rPr>
+          <w:highlight w:val="yellow"/>
+          <w:lang w:val="en-US"/>
+        </w:rPr>
+        <w:t>Monto</w:t>
+      </w:r>
+      <w:proofErr w:type="spellEnd"/>
+      <w:r>
+        <w:rPr>
+          <w:highlight w:val="yellow"/>
+          <w:lang w:val="en-US"/>
+        </w:rPr>
+        <w:t xml:space="preserve"> Actual</w:t>
+      </w:r>
       <w:bookmarkStart w:id="0" w:name="_GoBack"/>
       <w:bookmarkEnd w:id="0"/>
-      <w:proofErr w:type="spellStart"/>
-      <w:r>
-        <w:rPr>
-          <w:lang w:val="en-US"/>
-        </w:rPr>
-        <w:t>Calcular</w:t>
-      </w:r>
-      <w:proofErr w:type="spellEnd"/>
-      <w:r>
-        <w:rPr>
-          <w:lang w:val="en-US"/>
-        </w:rPr>
-        <w:t xml:space="preserve"> Subtotal</w:t>
-      </w:r>
-    </w:p>
-    <w:p>
-      <w:pPr>
-        <w:pStyle w:val="Prrafodelista"/>
-        <w:numPr>
-          <w:ilvl w:val="0"/>
-          <w:numId w:val="1"/>
-        </w:numPr>
-        <w:rPr>
-          <w:lang w:val="en-US"/>
-        </w:rPr>
-      </w:pPr>
-      <w:proofErr w:type="spellStart"/>
-      <w:r>
-        <w:rPr>
-          <w:lang w:val="en-US"/>
-        </w:rPr>
-        <w:t>Calcular</w:t>
-      </w:r>
-      <w:proofErr w:type="spellEnd"/>
-      <w:r>
-        <w:rPr>
-          <w:lang w:val="en-US"/>
-        </w:rPr>
-        <w:t xml:space="preserve"> IGV</w:t>
-      </w:r>
-    </w:p>
-    <w:p>
-      <w:pPr>
-        <w:pStyle w:val="Prrafodelista"/>
-        <w:numPr>
-          <w:ilvl w:val="0"/>
-          <w:numId w:val="1"/>
-        </w:numPr>
-        <w:rPr>
-          <w:highlight w:val="yellow"/>
-          <w:lang w:val="en-US"/>
-        </w:rPr>
-      </w:pPr>
-      <w:proofErr w:type="spellStart"/>
-      <w:r>
-        <w:rPr>
-          <w:highlight w:val="yellow"/>
-          <w:lang w:val="en-US"/>
-        </w:rPr>
-        <w:t>Enviar</w:t>
-      </w:r>
-      <w:proofErr w:type="spellEnd"/>
-      <w:r>
-        <w:rPr>
-          <w:highlight w:val="yellow"/>
-          <w:lang w:val="en-US"/>
-        </w:rPr>
-        <w:t xml:space="preserve"> Total</w:t>
-      </w:r>
-    </w:p>
-    <w:p>
-      <w:pPr>
-        <w:rPr>
-          <w:lang w:val="en-US"/>
-        </w:rPr>
-      </w:pPr>
-      <w:r>
-        <w:rPr>
-          <w:lang w:val="en-US"/>
-        </w:rPr>
-        <w:t>SALE_SESSIONS</w:t>
-      </w:r>
-    </w:p>
-    <w:p>
-      <w:pPr>
-        <w:pStyle w:val="Prrafodelista"/>
-        <w:numPr>
-          <w:ilvl w:val="0"/>
-          <w:numId w:val="1"/>
-        </w:numPr>
-        <w:rPr>
-          <w:lang w:val="en-US"/>
-        </w:rPr>
-      </w:pPr>
-      <w:proofErr w:type="spellStart"/>
-      <w:r>
-        <w:rPr>
-          <w:lang w:val="en-US"/>
-        </w:rPr>
-        <w:t>Recuperar</w:t>
-      </w:r>
-      <w:proofErr w:type="spellEnd"/>
-      <w:r>
-        <w:rPr>
-          <w:lang w:val="en-US"/>
-        </w:rPr>
-        <w:t xml:space="preserve"> </w:t>
-      </w:r>
-      <w:proofErr w:type="spellStart"/>
-      <w:r>
-        <w:rPr>
-          <w:lang w:val="en-US"/>
-        </w:rPr>
-        <w:t>sesion</w:t>
-      </w:r>
-      <w:proofErr w:type="spellEnd"/>
-      <w:r>
-        <w:rPr>
-          <w:lang w:val="en-US"/>
-        </w:rPr>
-        <w:t xml:space="preserve"> del </w:t>
-      </w:r>
-      <w:proofErr w:type="spellStart"/>
-      <w:r>
-        <w:rPr>
-          <w:lang w:val="en-US"/>
-        </w:rPr>
-        <w:t>usuario</w:t>
-      </w:r>
-      <w:proofErr w:type="spellEnd"/>
-      <w:r>
-        <w:rPr>
-          <w:lang w:val="en-US"/>
-        </w:rPr>
-        <w:t xml:space="preserve"> </w:t>
-      </w:r>
-    </w:p>
-    <w:p>
-      <w:pPr>
-        <w:pStyle w:val="Prrafodelista"/>
-        <w:numPr>
-          <w:ilvl w:val="0"/>
-          <w:numId w:val="1"/>
-        </w:numPr>
-        <w:rPr>
-          <w:lang w:val="en-US"/>
-        </w:rPr>
-      </w:pPr>
-      <w:proofErr w:type="spellStart"/>
-      <w:r>
-        <w:rPr>
-          <w:lang w:val="en-US"/>
-        </w:rPr>
-        <w:t>Ingresos</w:t>
-      </w:r>
-      <w:proofErr w:type="spellEnd"/>
-      <w:r>
-        <w:rPr>
-          <w:lang w:val="en-US"/>
-        </w:rPr>
-        <w:t xml:space="preserve"> += Total </w:t>
-      </w:r>
-      <w:proofErr w:type="spellStart"/>
-      <w:r>
-        <w:rPr>
-          <w:lang w:val="en-US"/>
-        </w:rPr>
-        <w:t>enviado</w:t>
-      </w:r>
-      <w:proofErr w:type="spellEnd"/>
-      <w:r>
-        <w:rPr>
-          <w:lang w:val="en-US"/>
-        </w:rPr>
-        <w:t xml:space="preserve"> </w:t>
-      </w:r>
-    </w:p>
-    <w:p>
-      <w:pPr>
-        <w:pStyle w:val="Prrafodelista"/>
-        <w:numPr>
-          <w:ilvl w:val="0"/>
-          <w:numId w:val="1"/>
-        </w:numPr>
-        <w:rPr>
-          <w:lang w:val="en-US"/>
-        </w:rPr>
-      </w:pPr>
-      <w:proofErr w:type="spellStart"/>
-      <w:r>
-        <w:rPr>
-          <w:lang w:val="en-US"/>
-        </w:rPr>
-        <w:t>Calcular</w:t>
-      </w:r>
-      <w:proofErr w:type="spellEnd"/>
-      <w:r>
-        <w:rPr>
-          <w:lang w:val="en-US"/>
-        </w:rPr>
-        <w:t xml:space="preserve"> </w:t>
-      </w:r>
-      <w:proofErr w:type="spellStart"/>
-      <w:r>
-        <w:rPr>
-          <w:lang w:val="en-US"/>
-        </w:rPr>
-        <w:t>Monto</w:t>
-      </w:r>
-      <w:proofErr w:type="spellEnd"/>
-      <w:r>
-        <w:rPr>
-          <w:lang w:val="en-US"/>
-        </w:rPr>
-        <w:t xml:space="preserve"> Actual</w:t>
-      </w:r>
     </w:p>
     <w:p>
       <w:pPr>
@@ -720,8 +743,14 @@
           <w:ilvl w:val="0"/>
           <w:numId w:val="1"/>
         </w:numPr>
-      </w:pPr>
-      <w:r>
+        <w:rPr>
+          <w:highlight w:val="yellow"/>
+        </w:rPr>
+      </w:pPr>
+      <w:r>
+        <w:rPr>
+          <w:highlight w:val="yellow"/>
+        </w:rPr>
         <w:t>Con el Tipo y Serie Documento, incrementar en uno el numero</w:t>
       </w:r>
     </w:p>

</xml_diff>